<commit_message>
last commit was not the last commit
rekt
</commit_message>
<xml_diff>
--- a/MVC-Dokumentation-Mario-Kunz.docx
+++ b/MVC-Dokumentation-Mario-Kunz.docx
@@ -155,7 +155,7 @@
           <w:r>
             <w:fldChar w:fldCharType="separate"/>
           </w:r>
-          <w:hyperlink w:anchor="_Toc453428143" w:history="1">
+          <w:hyperlink w:anchor="_Toc453442928" w:history="1">
             <w:r>
               <w:rPr>
                 <w:rStyle w:val="Hyperlink"/>
@@ -182,7 +182,7 @@
                 <w:noProof/>
                 <w:webHidden/>
               </w:rPr>
-              <w:instrText xml:space="preserve"> PAGEREF _Toc453428143 \h </w:instrText>
+              <w:instrText xml:space="preserve"> PAGEREF _Toc453442928 \h </w:instrText>
             </w:r>
             <w:r>
               <w:rPr>
@@ -225,7 +225,7 @@
               <w:lang w:eastAsia="de-CH"/>
             </w:rPr>
           </w:pPr>
-          <w:hyperlink w:anchor="_Toc453428144" w:history="1">
+          <w:hyperlink w:anchor="_Toc453442929" w:history="1">
             <w:r>
               <w:rPr>
                 <w:rStyle w:val="Hyperlink"/>
@@ -252,7 +252,7 @@
                 <w:noProof/>
                 <w:webHidden/>
               </w:rPr>
-              <w:instrText xml:space="preserve"> PAGEREF _Toc453428144 \h </w:instrText>
+              <w:instrText xml:space="preserve"> PAGEREF _Toc453442929 \h </w:instrText>
             </w:r>
             <w:r>
               <w:rPr>
@@ -295,7 +295,7 @@
               <w:lang w:eastAsia="de-CH"/>
             </w:rPr>
           </w:pPr>
-          <w:hyperlink w:anchor="_Toc453428145" w:history="1">
+          <w:hyperlink w:anchor="_Toc453442930" w:history="1">
             <w:r>
               <w:rPr>
                 <w:rStyle w:val="Hyperlink"/>
@@ -322,7 +322,7 @@
                 <w:noProof/>
                 <w:webHidden/>
               </w:rPr>
-              <w:instrText xml:space="preserve"> PAGEREF _Toc453428145 \h </w:instrText>
+              <w:instrText xml:space="preserve"> PAGEREF _Toc453442930 \h </w:instrText>
             </w:r>
             <w:r>
               <w:rPr>
@@ -360,10 +360,12 @@
               <w:tab w:val="right" w:leader="dot" w:pos="9062"/>
             </w:tabs>
             <w:rPr>
+              <w:rFonts w:eastAsiaTheme="minorEastAsia"/>
               <w:noProof/>
+              <w:lang w:eastAsia="de-CH"/>
             </w:rPr>
           </w:pPr>
-          <w:hyperlink w:anchor="_Toc453428146" w:history="1">
+          <w:hyperlink w:anchor="_Toc453442931" w:history="1">
             <w:r>
               <w:rPr>
                 <w:rStyle w:val="Hyperlink"/>
@@ -390,7 +392,7 @@
                 <w:noProof/>
                 <w:webHidden/>
               </w:rPr>
-              <w:instrText xml:space="preserve"> PAGEREF _Toc453428146 \h </w:instrText>
+              <w:instrText xml:space="preserve"> PAGEREF _Toc453442931 \h </w:instrText>
             </w:r>
             <w:r>
               <w:rPr>
@@ -428,10 +430,12 @@
               <w:tab w:val="right" w:leader="dot" w:pos="9062"/>
             </w:tabs>
             <w:rPr>
+              <w:rFonts w:eastAsiaTheme="minorEastAsia"/>
               <w:noProof/>
+              <w:lang w:eastAsia="de-CH"/>
             </w:rPr>
           </w:pPr>
-          <w:hyperlink w:anchor="_Toc453428147" w:history="1">
+          <w:hyperlink w:anchor="_Toc453442932" w:history="1">
             <w:r>
               <w:rPr>
                 <w:rStyle w:val="Hyperlink"/>
@@ -458,7 +462,7 @@
                 <w:noProof/>
                 <w:webHidden/>
               </w:rPr>
-              <w:instrText xml:space="preserve"> PAGEREF _Toc453428147 \h </w:instrText>
+              <w:instrText xml:space="preserve"> PAGEREF _Toc453442932 \h </w:instrText>
             </w:r>
             <w:r>
               <w:rPr>
@@ -496,10 +500,12 @@
               <w:tab w:val="right" w:leader="dot" w:pos="9062"/>
             </w:tabs>
             <w:rPr>
+              <w:rFonts w:eastAsiaTheme="minorEastAsia"/>
               <w:noProof/>
+              <w:lang w:eastAsia="de-CH"/>
             </w:rPr>
           </w:pPr>
-          <w:hyperlink w:anchor="_Toc453428148" w:history="1">
+          <w:hyperlink w:anchor="_Toc453442933" w:history="1">
             <w:r>
               <w:rPr>
                 <w:rStyle w:val="Hyperlink"/>
@@ -526,7 +532,7 @@
                 <w:noProof/>
                 <w:webHidden/>
               </w:rPr>
-              <w:instrText xml:space="preserve"> PAGEREF _Toc453428148 \h </w:instrText>
+              <w:instrText xml:space="preserve"> PAGEREF _Toc453442933 \h </w:instrText>
             </w:r>
             <w:r>
               <w:rPr>
@@ -564,10 +570,12 @@
               <w:tab w:val="right" w:leader="dot" w:pos="9062"/>
             </w:tabs>
             <w:rPr>
+              <w:rFonts w:eastAsiaTheme="minorEastAsia"/>
               <w:noProof/>
+              <w:lang w:eastAsia="de-CH"/>
             </w:rPr>
           </w:pPr>
-          <w:hyperlink w:anchor="_Toc453428149" w:history="1">
+          <w:hyperlink w:anchor="_Toc453442934" w:history="1">
             <w:r>
               <w:rPr>
                 <w:rStyle w:val="Hyperlink"/>
@@ -594,7 +602,7 @@
                 <w:noProof/>
                 <w:webHidden/>
               </w:rPr>
-              <w:instrText xml:space="preserve"> PAGEREF _Toc453428149 \h </w:instrText>
+              <w:instrText xml:space="preserve"> PAGEREF _Toc453442934 \h </w:instrText>
             </w:r>
             <w:r>
               <w:rPr>
@@ -632,16 +640,156 @@
               <w:tab w:val="right" w:leader="dot" w:pos="9062"/>
             </w:tabs>
             <w:rPr>
+              <w:rFonts w:eastAsiaTheme="minorEastAsia"/>
+              <w:noProof/>
+              <w:lang w:eastAsia="de-CH"/>
+            </w:rPr>
+          </w:pPr>
+          <w:hyperlink w:anchor="_Toc453442935" w:history="1">
+            <w:r>
+              <w:rPr>
+                <w:rStyle w:val="Hyperlink"/>
+                <w:noProof/>
+              </w:rPr>
+              <w:t>Die View Klasse</w:t>
+            </w:r>
+            <w:r>
+              <w:rPr>
+                <w:noProof/>
+                <w:webHidden/>
+              </w:rPr>
+              <w:tab/>
+            </w:r>
+            <w:r>
+              <w:rPr>
+                <w:noProof/>
+                <w:webHidden/>
+              </w:rPr>
+              <w:fldChar w:fldCharType="begin"/>
+            </w:r>
+            <w:r>
+              <w:rPr>
+                <w:noProof/>
+                <w:webHidden/>
+              </w:rPr>
+              <w:instrText xml:space="preserve"> PAGEREF _Toc453442935 \h </w:instrText>
+            </w:r>
+            <w:r>
+              <w:rPr>
+                <w:noProof/>
+                <w:webHidden/>
+              </w:rPr>
+            </w:r>
+            <w:r>
+              <w:rPr>
+                <w:noProof/>
+                <w:webHidden/>
+              </w:rPr>
+              <w:fldChar w:fldCharType="separate"/>
+            </w:r>
+            <w:r>
+              <w:rPr>
+                <w:noProof/>
+                <w:webHidden/>
+              </w:rPr>
+              <w:t>6</w:t>
+            </w:r>
+            <w:r>
+              <w:rPr>
+                <w:noProof/>
+                <w:webHidden/>
+              </w:rPr>
+              <w:fldChar w:fldCharType="end"/>
+            </w:r>
+          </w:hyperlink>
+        </w:p>
+        <w:p>
+          <w:pPr>
+            <w:pStyle w:val="Verzeichnis2"/>
+            <w:tabs>
+              <w:tab w:val="right" w:leader="dot" w:pos="9062"/>
+            </w:tabs>
+            <w:rPr>
+              <w:rFonts w:eastAsiaTheme="minorEastAsia"/>
+              <w:noProof/>
+              <w:lang w:eastAsia="de-CH"/>
+            </w:rPr>
+          </w:pPr>
+          <w:hyperlink w:anchor="_Toc453442936" w:history="1">
+            <w:r>
+              <w:rPr>
+                <w:rStyle w:val="Hyperlink"/>
+                <w:noProof/>
+              </w:rPr>
+              <w:t>Das Model</w:t>
+            </w:r>
+            <w:r>
+              <w:rPr>
+                <w:noProof/>
+                <w:webHidden/>
+              </w:rPr>
+              <w:tab/>
+            </w:r>
+            <w:r>
+              <w:rPr>
+                <w:noProof/>
+                <w:webHidden/>
+              </w:rPr>
+              <w:fldChar w:fldCharType="begin"/>
+            </w:r>
+            <w:r>
+              <w:rPr>
+                <w:noProof/>
+                <w:webHidden/>
+              </w:rPr>
+              <w:instrText xml:space="preserve"> PAGEREF _Toc453442936 \h </w:instrText>
+            </w:r>
+            <w:r>
+              <w:rPr>
+                <w:noProof/>
+                <w:webHidden/>
+              </w:rPr>
+            </w:r>
+            <w:r>
+              <w:rPr>
+                <w:noProof/>
+                <w:webHidden/>
+              </w:rPr>
+              <w:fldChar w:fldCharType="separate"/>
+            </w:r>
+            <w:r>
+              <w:rPr>
+                <w:noProof/>
+                <w:webHidden/>
+              </w:rPr>
+              <w:t>6</w:t>
+            </w:r>
+            <w:r>
+              <w:rPr>
+                <w:noProof/>
+                <w:webHidden/>
+              </w:rPr>
+              <w:fldChar w:fldCharType="end"/>
+            </w:r>
+          </w:hyperlink>
+        </w:p>
+        <w:p>
+          <w:pPr>
+            <w:pStyle w:val="Verzeichnis3"/>
+            <w:tabs>
+              <w:tab w:val="right" w:leader="dot" w:pos="9062"/>
+            </w:tabs>
+            <w:rPr>
               <w:noProof/>
             </w:rPr>
           </w:pPr>
-          <w:hyperlink w:anchor="_Toc453428150" w:history="1">
+          <w:hyperlink w:anchor="_Toc453442937" w:history="1">
             <w:r>
               <w:rPr>
                 <w:rStyle w:val="Hyperlink"/>
                 <w:noProof/>
               </w:rPr>
-              <w:t>Die View Klasse</w:t>
+              <w:t>Model</w:t>
             </w:r>
             <w:r>
               <w:rPr>
@@ -662,7 +810,7 @@
                 <w:noProof/>
                 <w:webHidden/>
               </w:rPr>
-              <w:instrText xml:space="preserve"> PAGEREF _Toc453428150 \h </w:instrText>
+              <w:instrText xml:space="preserve"> PAGEREF _Toc453442937 \h </w:instrText>
             </w:r>
             <w:r>
               <w:rPr>
@@ -683,6 +831,144 @@
                 <w:webHidden/>
               </w:rPr>
               <w:t>6</w:t>
+            </w:r>
+            <w:r>
+              <w:rPr>
+                <w:noProof/>
+                <w:webHidden/>
+              </w:rPr>
+              <w:fldChar w:fldCharType="end"/>
+            </w:r>
+          </w:hyperlink>
+        </w:p>
+        <w:p>
+          <w:pPr>
+            <w:pStyle w:val="Verzeichnis3"/>
+            <w:tabs>
+              <w:tab w:val="right" w:leader="dot" w:pos="9062"/>
+            </w:tabs>
+            <w:rPr>
+              <w:noProof/>
+            </w:rPr>
+          </w:pPr>
+          <w:hyperlink w:anchor="_Toc453442938" w:history="1">
+            <w:r>
+              <w:rPr>
+                <w:rStyle w:val="Hyperlink"/>
+                <w:noProof/>
+              </w:rPr>
+              <w:t>Aufbau der Models</w:t>
+            </w:r>
+            <w:r>
+              <w:rPr>
+                <w:noProof/>
+                <w:webHidden/>
+              </w:rPr>
+              <w:tab/>
+            </w:r>
+            <w:r>
+              <w:rPr>
+                <w:noProof/>
+                <w:webHidden/>
+              </w:rPr>
+              <w:fldChar w:fldCharType="begin"/>
+            </w:r>
+            <w:r>
+              <w:rPr>
+                <w:noProof/>
+                <w:webHidden/>
+              </w:rPr>
+              <w:instrText xml:space="preserve"> PAGEREF _Toc453442938 \h </w:instrText>
+            </w:r>
+            <w:r>
+              <w:rPr>
+                <w:noProof/>
+                <w:webHidden/>
+              </w:rPr>
+            </w:r>
+            <w:r>
+              <w:rPr>
+                <w:noProof/>
+                <w:webHidden/>
+              </w:rPr>
+              <w:fldChar w:fldCharType="separate"/>
+            </w:r>
+            <w:r>
+              <w:rPr>
+                <w:noProof/>
+                <w:webHidden/>
+              </w:rPr>
+              <w:t>7</w:t>
+            </w:r>
+            <w:r>
+              <w:rPr>
+                <w:noProof/>
+                <w:webHidden/>
+              </w:rPr>
+              <w:fldChar w:fldCharType="end"/>
+            </w:r>
+          </w:hyperlink>
+        </w:p>
+        <w:p>
+          <w:pPr>
+            <w:pStyle w:val="Verzeichnis1"/>
+            <w:tabs>
+              <w:tab w:val="right" w:leader="dot" w:pos="9062"/>
+            </w:tabs>
+            <w:rPr>
+              <w:rFonts w:eastAsiaTheme="minorEastAsia"/>
+              <w:noProof/>
+              <w:lang w:eastAsia="de-CH"/>
+            </w:rPr>
+          </w:pPr>
+          <w:hyperlink w:anchor="_Toc453442939" w:history="1">
+            <w:r>
+              <w:rPr>
+                <w:rStyle w:val="Hyperlink"/>
+                <w:noProof/>
+              </w:rPr>
+              <w:t>Installationsanleitung</w:t>
+            </w:r>
+            <w:r>
+              <w:rPr>
+                <w:noProof/>
+                <w:webHidden/>
+              </w:rPr>
+              <w:tab/>
+            </w:r>
+            <w:r>
+              <w:rPr>
+                <w:noProof/>
+                <w:webHidden/>
+              </w:rPr>
+              <w:fldChar w:fldCharType="begin"/>
+            </w:r>
+            <w:r>
+              <w:rPr>
+                <w:noProof/>
+                <w:webHidden/>
+              </w:rPr>
+              <w:instrText xml:space="preserve"> PAGEREF _Toc453442939 \h </w:instrText>
+            </w:r>
+            <w:r>
+              <w:rPr>
+                <w:noProof/>
+                <w:webHidden/>
+              </w:rPr>
+            </w:r>
+            <w:r>
+              <w:rPr>
+                <w:noProof/>
+                <w:webHidden/>
+              </w:rPr>
+              <w:fldChar w:fldCharType="separate"/>
+            </w:r>
+            <w:r>
+              <w:rPr>
+                <w:noProof/>
+                <w:webHidden/>
+              </w:rPr>
+              <w:t>8</w:t>
             </w:r>
             <w:r>
               <w:rPr>
@@ -714,7 +1000,7 @@
       <w:pPr>
         <w:pStyle w:val="berschrift1"/>
       </w:pPr>
-      <w:bookmarkStart w:id="0" w:name="_Toc453428143"/>
+      <w:bookmarkStart w:id="0" w:name="_Toc453442928"/>
       <w:r>
         <w:lastRenderedPageBreak/>
         <w:t>Zweck</w:t>
@@ -735,7 +1021,7 @@
       <w:pPr>
         <w:pStyle w:val="berschrift1"/>
       </w:pPr>
-      <w:bookmarkStart w:id="1" w:name="_Toc453428144"/>
+      <w:bookmarkStart w:id="1" w:name="_Toc453442929"/>
       <w:r>
         <w:lastRenderedPageBreak/>
         <w:t>Übersicht</w:t>
@@ -749,7 +1035,7 @@
           <w:lang w:eastAsia="de-CH"/>
         </w:rPr>
         <w:drawing>
-          <wp:inline distT="0" distB="0" distL="0" distR="0" wp14:anchorId="271DF64E" wp14:editId="437ED6F1">
+          <wp:inline distT="0" distB="0" distL="0" distR="0" wp14:anchorId="404687F4" wp14:editId="6CDA831D">
             <wp:extent cx="5760720" cy="3902710"/>
             <wp:effectExtent l="0" t="0" r="0" b="2540"/>
             <wp:docPr id="2" name="Grafik 2"/>
@@ -871,7 +1157,7 @@
       <w:pPr>
         <w:pStyle w:val="berschrift1"/>
       </w:pPr>
-      <w:bookmarkStart w:id="2" w:name="_Toc453428145"/>
+      <w:bookmarkStart w:id="2" w:name="_Toc453442930"/>
       <w:r>
         <w:lastRenderedPageBreak/>
         <w:t>Module</w:t>
@@ -882,7 +1168,7 @@
       <w:pPr>
         <w:pStyle w:val="berschrift2"/>
       </w:pPr>
-      <w:bookmarkStart w:id="3" w:name="_Toc453428146"/>
+      <w:bookmarkStart w:id="3" w:name="_Toc453442931"/>
       <w:r>
         <w:t>Dispatcher</w:t>
       </w:r>
@@ -897,7 +1183,7 @@
       <w:pPr>
         <w:pStyle w:val="berschrift2"/>
       </w:pPr>
-      <w:bookmarkStart w:id="4" w:name="_Toc453428147"/>
+      <w:bookmarkStart w:id="4" w:name="_Toc453442932"/>
       <w:r>
         <w:t>Das Request Objekt</w:t>
       </w:r>
@@ -1203,7 +1489,7 @@
       <w:pPr>
         <w:pStyle w:val="berschrift2"/>
       </w:pPr>
-      <w:bookmarkStart w:id="5" w:name="_Toc453428148"/>
+      <w:bookmarkStart w:id="5" w:name="_Toc453442933"/>
       <w:r>
         <w:t>Das Response Objekt</w:t>
       </w:r>
@@ -1302,7 +1588,7 @@
       <w:pPr>
         <w:pStyle w:val="berschrift2"/>
       </w:pPr>
-      <w:bookmarkStart w:id="6" w:name="_Toc453428149"/>
+      <w:bookmarkStart w:id="6" w:name="_Toc453442934"/>
       <w:r>
         <w:lastRenderedPageBreak/>
         <w:t>Die Controller Klasse</w:t>
@@ -1441,7 +1727,7 @@
       <w:pPr>
         <w:pStyle w:val="berschrift2"/>
       </w:pPr>
-      <w:bookmarkStart w:id="7" w:name="_Toc453428150"/>
+      <w:bookmarkStart w:id="7" w:name="_Toc453442935"/>
       <w:r>
         <w:t>Die View Klasse</w:t>
       </w:r>
@@ -1592,17 +1878,21 @@
       <w:pPr>
         <w:pStyle w:val="berschrift2"/>
       </w:pPr>
+      <w:bookmarkStart w:id="8" w:name="_Toc453442936"/>
       <w:r>
         <w:t>Das Model</w:t>
       </w:r>
+      <w:bookmarkEnd w:id="8"/>
     </w:p>
     <w:p>
       <w:pPr>
         <w:pStyle w:val="berschrift3"/>
       </w:pPr>
+      <w:bookmarkStart w:id="9" w:name="_Toc453442937"/>
       <w:r>
         <w:t>Model</w:t>
       </w:r>
+      <w:bookmarkEnd w:id="9"/>
     </w:p>
     <w:p>
       <w:r>
@@ -1712,9 +2002,11 @@
       <w:pPr>
         <w:pStyle w:val="berschrift3"/>
       </w:pPr>
+      <w:bookmarkStart w:id="10" w:name="_Toc453442938"/>
       <w:r>
         <w:t>Aufbau der Models</w:t>
       </w:r>
+      <w:bookmarkEnd w:id="10"/>
     </w:p>
     <w:p>
       <w:r>
@@ -1878,10 +2170,12 @@
       <w:pPr>
         <w:pStyle w:val="berschrift1"/>
       </w:pPr>
+      <w:bookmarkStart w:id="11" w:name="_Toc453442939"/>
       <w:r>
         <w:lastRenderedPageBreak/>
         <w:t>Installationsanleitung</w:t>
       </w:r>
+      <w:bookmarkEnd w:id="11"/>
     </w:p>
     <w:p>
       <w:r>
@@ -1912,15 +2206,7 @@
         </w:numPr>
       </w:pPr>
       <w:r>
-        <w:t xml:space="preserve">SQL-Skript </w:t>
-      </w:r>
-      <w:proofErr w:type="spellStart"/>
-      <w:r>
-        <w:t>imgdb.sql</w:t>
-      </w:r>
-      <w:proofErr w:type="spellEnd"/>
-      <w:r>
-        <w:t xml:space="preserve"> laufen lassen.</w:t>
+        <w:t>SQL-Skript imgdb.sql laufen lassen.</w:t>
       </w:r>
     </w:p>
     <w:p>
@@ -1930,17 +2216,12 @@
           <w:ilvl w:val="0"/>
           <w:numId w:val="9"/>
         </w:numPr>
-      </w:pPr>
-      <w:r>
-        <w:t xml:space="preserve">Der </w:t>
-      </w:r>
-      <w:proofErr w:type="spellStart"/>
-      <w:r>
-        <w:t>Document</w:t>
-      </w:r>
-      <w:proofErr w:type="spellEnd"/>
-      <w:r>
-        <w:t xml:space="preserve"> Root im Webserver </w:t>
+        <w:rPr>
+          <w:rFonts w:ascii="Consolas" w:hAnsi="Consolas"/>
+        </w:rPr>
+      </w:pPr>
+      <w:r>
+        <w:t xml:space="preserve">Der Document Root im Webserver </w:t>
       </w:r>
       <w:r>
         <w:rPr>
@@ -1949,19 +2230,41 @@
         <w:t xml:space="preserve">MUSS </w:t>
       </w:r>
       <w:r>
-        <w:t xml:space="preserve">auf dem </w:t>
-      </w:r>
-      <w:proofErr w:type="spellStart"/>
-      <w:r>
-        <w:t>webroot</w:t>
-      </w:r>
-      <w:proofErr w:type="spellEnd"/>
-      <w:r>
-        <w:t xml:space="preserve"> Ordner des Projektes sein sonst funktioniert es nicht.</w:t>
+        <w:t>auf dem webroot Ordner des Projektes sein sonst funktioniert es nicht.</w:t>
       </w:r>
       <w:r>
         <w:br/>
         <w:t>Durch diese Massnahme können die einzelnen php-Files nicht direkt angesprochen werden können.</w:t>
+      </w:r>
+      <w:r>
+        <w:br/>
+      </w:r>
+      <w:r>
+        <w:br/>
+        <w:t>Diese 2 Zeilen müssen geändert werden (Pfade noch anpassen):</w:t>
+      </w:r>
+      <w:r>
+        <w:br/>
+      </w:r>
+      <w:r>
+        <w:rPr>
+          <w:rFonts w:ascii="Consolas" w:hAnsi="Consolas"/>
+        </w:rPr>
+        <w:t>DocumentRoot "E:/IT/xampp/htdocs/imgDB/webroot"</w:t>
+      </w:r>
+    </w:p>
+    <w:p>
+      <w:pPr>
+        <w:pStyle w:val="Listenabsatz"/>
+        <w:rPr>
+          <w:rFonts w:ascii="Consolas" w:hAnsi="Consolas"/>
+        </w:rPr>
+      </w:pPr>
+      <w:r>
+        <w:rPr>
+          <w:rFonts w:ascii="Consolas" w:hAnsi="Consolas"/>
+        </w:rPr>
+        <w:t>&lt;Directory "E:/IT/xampp/htdocs/imgDB/webroot"&gt;</w:t>
       </w:r>
     </w:p>
     <w:p>
@@ -1991,20 +2294,7 @@
         </w:numPr>
       </w:pPr>
       <w:r>
-        <w:t xml:space="preserve">Unter </w:t>
-      </w:r>
-      <w:proofErr w:type="spellStart"/>
-      <w:r>
-        <w:t>webroot</w:t>
-      </w:r>
-      <w:proofErr w:type="spellEnd"/>
-      <w:r>
-        <w:t xml:space="preserve"> muss </w:t>
-      </w:r>
-      <w:bookmarkStart w:id="8" w:name="_GoBack"/>
-      <w:bookmarkEnd w:id="8"/>
-      <w:r>
-        <w:t>die folgende Ordnerstruktur bestehen.</w:t>
+        <w:t>Unter webroot muss die folgende Ordnerstruktur bestehen.</w:t>
       </w:r>
     </w:p>
     <w:p>
@@ -2039,11 +2329,23 @@
           <w:numId w:val="9"/>
         </w:numPr>
       </w:pPr>
-      <w:proofErr w:type="spellStart"/>
       <w:r>
         <w:t>thumbnail</w:t>
       </w:r>
-      <w:proofErr w:type="spellEnd"/>
+    </w:p>
+    <w:p>
+      <w:pPr>
+        <w:pStyle w:val="Listenabsatz"/>
+        <w:numPr>
+          <w:ilvl w:val="0"/>
+          <w:numId w:val="9"/>
+        </w:numPr>
+      </w:pPr>
+      <w:r>
+        <w:t>Je nachdem müssen in der config/config.php Datei noch die Datenbank Verbindungsangaben geändert werden.</w:t>
+      </w:r>
+      <w:bookmarkStart w:id="12" w:name="_GoBack"/>
+      <w:bookmarkEnd w:id="12"/>
       <w:r>
         <w:br/>
       </w:r>
@@ -2609,6 +2911,119 @@
     </w:lvl>
   </w:abstractNum>
   <w:abstractNum w:abstractNumId="5" w15:restartNumberingAfterBreak="0">
+    <w:nsid w:val="41A754AE"/>
+    <w:multiLevelType w:val="hybridMultilevel"/>
+    <w:tmpl w:val="CF5A5244"/>
+    <w:lvl w:ilvl="0" w:tplc="08070001">
+      <w:start w:val="1"/>
+      <w:numFmt w:val="bullet"/>
+      <w:lvlText w:val=""/>
+      <w:lvlJc w:val="left"/>
+      <w:pPr>
+        <w:ind w:left="2700" w:hanging="360"/>
+      </w:pPr>
+      <w:rPr>
+        <w:rFonts w:ascii="Symbol" w:hAnsi="Symbol" w:hint="default"/>
+      </w:rPr>
+    </w:lvl>
+    <w:lvl w:ilvl="1" w:tplc="08070003" w:tentative="1">
+      <w:start w:val="1"/>
+      <w:numFmt w:val="bullet"/>
+      <w:lvlText w:val="o"/>
+      <w:lvlJc w:val="left"/>
+      <w:pPr>
+        <w:ind w:left="3420" w:hanging="360"/>
+      </w:pPr>
+      <w:rPr>
+        <w:rFonts w:ascii="Courier New" w:hAnsi="Courier New" w:cs="Courier New" w:hint="default"/>
+      </w:rPr>
+    </w:lvl>
+    <w:lvl w:ilvl="2" w:tplc="08070005" w:tentative="1">
+      <w:start w:val="1"/>
+      <w:numFmt w:val="bullet"/>
+      <w:lvlText w:val=""/>
+      <w:lvlJc w:val="left"/>
+      <w:pPr>
+        <w:ind w:left="4140" w:hanging="360"/>
+      </w:pPr>
+      <w:rPr>
+        <w:rFonts w:ascii="Wingdings" w:hAnsi="Wingdings" w:hint="default"/>
+      </w:rPr>
+    </w:lvl>
+    <w:lvl w:ilvl="3" w:tplc="08070001" w:tentative="1">
+      <w:start w:val="1"/>
+      <w:numFmt w:val="bullet"/>
+      <w:lvlText w:val=""/>
+      <w:lvlJc w:val="left"/>
+      <w:pPr>
+        <w:ind w:left="4860" w:hanging="360"/>
+      </w:pPr>
+      <w:rPr>
+        <w:rFonts w:ascii="Symbol" w:hAnsi="Symbol" w:hint="default"/>
+      </w:rPr>
+    </w:lvl>
+    <w:lvl w:ilvl="4" w:tplc="08070003" w:tentative="1">
+      <w:start w:val="1"/>
+      <w:numFmt w:val="bullet"/>
+      <w:lvlText w:val="o"/>
+      <w:lvlJc w:val="left"/>
+      <w:pPr>
+        <w:ind w:left="5580" w:hanging="360"/>
+      </w:pPr>
+      <w:rPr>
+        <w:rFonts w:ascii="Courier New" w:hAnsi="Courier New" w:cs="Courier New" w:hint="default"/>
+      </w:rPr>
+    </w:lvl>
+    <w:lvl w:ilvl="5" w:tplc="08070005" w:tentative="1">
+      <w:start w:val="1"/>
+      <w:numFmt w:val="bullet"/>
+      <w:lvlText w:val=""/>
+      <w:lvlJc w:val="left"/>
+      <w:pPr>
+        <w:ind w:left="6300" w:hanging="360"/>
+      </w:pPr>
+      <w:rPr>
+        <w:rFonts w:ascii="Wingdings" w:hAnsi="Wingdings" w:hint="default"/>
+      </w:rPr>
+    </w:lvl>
+    <w:lvl w:ilvl="6" w:tplc="08070001" w:tentative="1">
+      <w:start w:val="1"/>
+      <w:numFmt w:val="bullet"/>
+      <w:lvlText w:val=""/>
+      <w:lvlJc w:val="left"/>
+      <w:pPr>
+        <w:ind w:left="7020" w:hanging="360"/>
+      </w:pPr>
+      <w:rPr>
+        <w:rFonts w:ascii="Symbol" w:hAnsi="Symbol" w:hint="default"/>
+      </w:rPr>
+    </w:lvl>
+    <w:lvl w:ilvl="7" w:tplc="08070003" w:tentative="1">
+      <w:start w:val="1"/>
+      <w:numFmt w:val="bullet"/>
+      <w:lvlText w:val="o"/>
+      <w:lvlJc w:val="left"/>
+      <w:pPr>
+        <w:ind w:left="7740" w:hanging="360"/>
+      </w:pPr>
+      <w:rPr>
+        <w:rFonts w:ascii="Courier New" w:hAnsi="Courier New" w:cs="Courier New" w:hint="default"/>
+      </w:rPr>
+    </w:lvl>
+    <w:lvl w:ilvl="8" w:tplc="08070005" w:tentative="1">
+      <w:start w:val="1"/>
+      <w:numFmt w:val="bullet"/>
+      <w:lvlText w:val=""/>
+      <w:lvlJc w:val="left"/>
+      <w:pPr>
+        <w:ind w:left="8460" w:hanging="360"/>
+      </w:pPr>
+      <w:rPr>
+        <w:rFonts w:ascii="Wingdings" w:hAnsi="Wingdings" w:hint="default"/>
+      </w:rPr>
+    </w:lvl>
+  </w:abstractNum>
+  <w:abstractNum w:abstractNumId="6" w15:restartNumberingAfterBreak="0">
     <w:nsid w:val="45BC0EA9"/>
     <w:multiLevelType w:val="hybridMultilevel"/>
     <w:tmpl w:val="2708D2FA"/>
@@ -2721,7 +3136,7 @@
       </w:rPr>
     </w:lvl>
   </w:abstractNum>
-  <w:abstractNum w:abstractNumId="6" w15:restartNumberingAfterBreak="0">
+  <w:abstractNum w:abstractNumId="7" w15:restartNumberingAfterBreak="0">
     <w:nsid w:val="4DE475A1"/>
     <w:multiLevelType w:val="hybridMultilevel"/>
     <w:tmpl w:val="EF60D778"/>
@@ -2834,10 +3249,10 @@
       </w:rPr>
     </w:lvl>
   </w:abstractNum>
-  <w:abstractNum w:abstractNumId="7" w15:restartNumberingAfterBreak="0">
+  <w:abstractNum w:abstractNumId="8" w15:restartNumberingAfterBreak="0">
     <w:nsid w:val="57953A04"/>
     <w:multiLevelType w:val="hybridMultilevel"/>
-    <w:tmpl w:val="28407C6C"/>
+    <w:tmpl w:val="602E630C"/>
     <w:lvl w:ilvl="0" w:tplc="0807000F">
       <w:start w:val="1"/>
       <w:numFmt w:val="decimal"/>
@@ -2929,7 +3344,7 @@
       </w:pPr>
     </w:lvl>
   </w:abstractNum>
-  <w:abstractNum w:abstractNumId="8" w15:restartNumberingAfterBreak="0">
+  <w:abstractNum w:abstractNumId="9" w15:restartNumberingAfterBreak="0">
     <w:nsid w:val="75F75D43"/>
     <w:multiLevelType w:val="hybridMultilevel"/>
     <w:tmpl w:val="CF42D4F4"/>
@@ -3046,13 +3461,13 @@
     <w:abstractNumId w:val="3"/>
   </w:num>
   <w:num w:numId="2">
-    <w:abstractNumId w:val="8"/>
+    <w:abstractNumId w:val="9"/>
   </w:num>
   <w:num w:numId="3">
-    <w:abstractNumId w:val="5"/>
+    <w:abstractNumId w:val="6"/>
   </w:num>
   <w:num w:numId="4">
-    <w:abstractNumId w:val="6"/>
+    <w:abstractNumId w:val="7"/>
   </w:num>
   <w:num w:numId="5">
     <w:abstractNumId w:val="0"/>
@@ -3067,7 +3482,10 @@
     <w:abstractNumId w:val="4"/>
   </w:num>
   <w:num w:numId="9">
-    <w:abstractNumId w:val="7"/>
+    <w:abstractNumId w:val="8"/>
+  </w:num>
+  <w:num w:numId="10">
+    <w:abstractNumId w:val="5"/>
   </w:num>
 </w:numbering>
 </file>
@@ -3761,6 +4179,19 @@
       <w:szCs w:val="24"/>
     </w:rPr>
   </w:style>
+  <w:style w:type="paragraph" w:styleId="Verzeichnis3">
+    <w:name w:val="toc 3"/>
+    <w:basedOn w:val="Standard"/>
+    <w:next w:val="Standard"/>
+    <w:autoRedefine/>
+    <w:uiPriority w:val="39"/>
+    <w:unhideWhenUsed/>
+    <w:rsid w:val="005D4378"/>
+    <w:pPr>
+      <w:spacing w:after="100"/>
+      <w:ind w:left="440"/>
+    </w:pPr>
+  </w:style>
 </w:styles>
 </file>
 
@@ -4030,7 +4461,7 @@
 </file>
 
 <file path=customXml/itemProps1.xml><?xml version="1.0" encoding="utf-8"?>
-<ds:datastoreItem xmlns:ds="http://schemas.openxmlformats.org/officeDocument/2006/customXml" ds:itemID="{ED270566-EBDC-4B8C-A02C-7405F2549A04}">
+<ds:datastoreItem xmlns:ds="http://schemas.openxmlformats.org/officeDocument/2006/customXml" ds:itemID="{C881395C-7408-46AB-9FFC-78F6542877B0}">
   <ds:schemaRefs>
     <ds:schemaRef ds:uri="http://schemas.openxmlformats.org/officeDocument/2006/bibliography"/>
   </ds:schemaRefs>

</xml_diff>